<commit_message>
Finalize specification of activities
</commit_message>
<xml_diff>
--- a/Etapa 1/Estrutura de processo de Garantia da Qualidade.docx
+++ b/Etapa 1/Estrutura de processo de Garantia da Qualidade.docx
@@ -2895,8 +2895,8 @@
         </w:rPr>
         <w:drawing>
           <wp:inline distT="0" distB="0" distL="0" distR="0" wp14:anchorId="7801DD35" wp14:editId="7A9039A1">
-            <wp:extent cx="6226454" cy="3253740"/>
-            <wp:effectExtent l="0" t="0" r="3175" b="3810"/>
+            <wp:extent cx="6226454" cy="3253739"/>
+            <wp:effectExtent l="0" t="0" r="3175" b="4445"/>
             <wp:docPr id="2" name="Imagem 2"/>
             <wp:cNvGraphicFramePr>
               <a:graphicFrameLocks xmlns:a="http://schemas.openxmlformats.org/drawingml/2006/main" noChangeAspect="1"/>
@@ -2923,7 +2923,7 @@
                   <pic:spPr>
                     <a:xfrm>
                       <a:off x="0" y="0"/>
-                      <a:ext cx="6226454" cy="3253740"/>
+                      <a:ext cx="6226454" cy="3253739"/>
                     </a:xfrm>
                     <a:prstGeom prst="rect">
                       <a:avLst/>
@@ -3505,7 +3505,21 @@
                 <w:rFonts w:ascii="Arial" w:hAnsi="Arial" w:cs="Arial"/>
                 <w:lang w:val="pt-BR"/>
               </w:rPr>
-              <w:t>Estrutura de processo</w:t>
+              <w:t>Estrutura d</w:t>
+            </w:r>
+            <w:r>
+              <w:rPr>
+                <w:rFonts w:ascii="Arial" w:hAnsi="Arial" w:cs="Arial"/>
+                <w:lang w:val="pt-BR"/>
+              </w:rPr>
+              <w:t>o</w:t>
+            </w:r>
+            <w:r>
+              <w:rPr>
+                <w:rFonts w:ascii="Arial" w:hAnsi="Arial" w:cs="Arial"/>
+                <w:lang w:val="pt-BR"/>
+              </w:rPr>
+              <w:t xml:space="preserve"> processo</w:t>
             </w:r>
             <w:r>
               <w:t xml:space="preserve"> </w:t>
@@ -4056,7 +4070,21 @@
                 <w:rFonts w:ascii="Arial" w:hAnsi="Arial" w:cs="Arial"/>
                 <w:lang w:val="pt-BR"/>
               </w:rPr>
-              <w:t>Estrutura de processo</w:t>
+              <w:t>Estrutura d</w:t>
+            </w:r>
+            <w:r>
+              <w:rPr>
+                <w:rFonts w:ascii="Arial" w:hAnsi="Arial" w:cs="Arial"/>
+                <w:lang w:val="pt-BR"/>
+              </w:rPr>
+              <w:t>o</w:t>
+            </w:r>
+            <w:r>
+              <w:rPr>
+                <w:rFonts w:ascii="Arial" w:hAnsi="Arial" w:cs="Arial"/>
+                <w:lang w:val="pt-BR"/>
+              </w:rPr>
+              <w:t xml:space="preserve"> processo</w:t>
             </w:r>
           </w:p>
         </w:tc>
@@ -4735,118 +4763,125 @@
                 <w:rFonts w:ascii="Arial" w:hAnsi="Arial" w:cs="Arial"/>
                 <w:lang w:val="pt-BR"/>
               </w:rPr>
+              <w:t>Documento de registro de não conformidades;</w:t>
+            </w:r>
+          </w:p>
+        </w:tc>
+      </w:tr>
+      <w:tr>
+        <w:tc>
+          <w:tcPr>
+            <w:tcW w:w="2404" w:type="dxa"/>
+            <w:hideMark/>
+          </w:tcPr>
+          <w:p>
+            <w:pPr>
+              <w:rPr>
+                <w:rFonts w:ascii="Arial" w:hAnsi="Arial" w:cs="Arial"/>
+                <w:b/>
+                <w:bCs/>
+                <w:lang w:val="pt-BR"/>
+              </w:rPr>
+            </w:pPr>
+            <w:r>
+              <w:rPr>
+                <w:rFonts w:ascii="Arial" w:hAnsi="Arial" w:cs="Arial"/>
+                <w:b/>
+                <w:bCs/>
+                <w:lang w:val="pt-BR"/>
+              </w:rPr>
+              <w:t>Critérios de Saída</w:t>
+            </w:r>
+          </w:p>
+        </w:tc>
+        <w:tc>
+          <w:tcPr>
+            <w:tcW w:w="7377" w:type="dxa"/>
+            <w:hideMark/>
+          </w:tcPr>
+          <w:p>
+            <w:pPr>
+              <w:rPr>
+                <w:rFonts w:ascii="Arial" w:hAnsi="Arial" w:cs="Arial"/>
+                <w:lang w:val="pt-BR"/>
+              </w:rPr>
+            </w:pPr>
+            <w:r>
+              <w:rPr>
+                <w:rFonts w:ascii="Arial" w:hAnsi="Arial" w:cs="Arial"/>
+                <w:lang w:val="pt-BR"/>
+              </w:rPr>
+              <w:t>Mapeamento de checklist e entregável a ser avaliado;</w:t>
+            </w:r>
+          </w:p>
+        </w:tc>
+      </w:tr>
+      <w:tr>
+        <w:tc>
+          <w:tcPr>
+            <w:tcW w:w="2404" w:type="dxa"/>
+            <w:hideMark/>
+          </w:tcPr>
+          <w:p>
+            <w:pPr>
+              <w:rPr>
+                <w:rFonts w:ascii="Arial" w:hAnsi="Arial" w:cs="Arial"/>
+                <w:b/>
+                <w:bCs/>
+                <w:lang w:val="pt-BR"/>
+              </w:rPr>
+            </w:pPr>
+            <w:r>
+              <w:rPr>
+                <w:rFonts w:ascii="Arial" w:hAnsi="Arial" w:cs="Arial"/>
+                <w:b/>
+                <w:bCs/>
+                <w:lang w:val="pt-BR"/>
+              </w:rPr>
+              <w:t>Produtos</w:t>
+            </w:r>
+          </w:p>
+        </w:tc>
+        <w:tc>
+          <w:tcPr>
+            <w:tcW w:w="7377" w:type="dxa"/>
+            <w:hideMark/>
+          </w:tcPr>
+          <w:p>
+            <w:pPr>
+              <w:rPr>
+                <w:rFonts w:ascii="Arial" w:hAnsi="Arial" w:cs="Arial"/>
+                <w:lang w:val="pt-BR"/>
+              </w:rPr>
+            </w:pPr>
+            <w:r>
+              <w:rPr>
+                <w:rFonts w:ascii="Arial" w:hAnsi="Arial" w:cs="Arial"/>
+                <w:lang w:val="pt-BR"/>
+              </w:rPr>
               <w:t>Checklist de avalição;</w:t>
             </w:r>
           </w:p>
-        </w:tc>
-      </w:tr>
-      <w:tr>
-        <w:tc>
-          <w:tcPr>
-            <w:tcW w:w="2404" w:type="dxa"/>
-            <w:hideMark/>
-          </w:tcPr>
-          <w:p>
-            <w:pPr>
-              <w:rPr>
-                <w:rFonts w:ascii="Arial" w:hAnsi="Arial" w:cs="Arial"/>
-                <w:b/>
-                <w:bCs/>
-                <w:lang w:val="pt-BR"/>
-              </w:rPr>
-            </w:pPr>
-            <w:r>
-              <w:rPr>
-                <w:rFonts w:ascii="Arial" w:hAnsi="Arial" w:cs="Arial"/>
-                <w:b/>
-                <w:bCs/>
-                <w:lang w:val="pt-BR"/>
-              </w:rPr>
-              <w:t>Critérios de Saída</w:t>
-            </w:r>
-          </w:p>
-        </w:tc>
-        <w:tc>
-          <w:tcPr>
-            <w:tcW w:w="7377" w:type="dxa"/>
-            <w:hideMark/>
-          </w:tcPr>
-          <w:p>
-            <w:pPr>
-              <w:rPr>
-                <w:rFonts w:ascii="Arial" w:hAnsi="Arial" w:cs="Arial"/>
-                <w:lang w:val="pt-BR"/>
-              </w:rPr>
-            </w:pPr>
-            <w:r>
-              <w:rPr>
-                <w:rFonts w:ascii="Arial" w:hAnsi="Arial" w:cs="Arial"/>
-                <w:lang w:val="pt-BR"/>
-              </w:rPr>
-              <w:t>Mapeamento de checklist e entregável a ser avaliado;</w:t>
-            </w:r>
-          </w:p>
-        </w:tc>
-      </w:tr>
-      <w:tr>
-        <w:tc>
-          <w:tcPr>
-            <w:tcW w:w="2404" w:type="dxa"/>
-            <w:hideMark/>
-          </w:tcPr>
-          <w:p>
-            <w:pPr>
-              <w:rPr>
-                <w:rFonts w:ascii="Arial" w:hAnsi="Arial" w:cs="Arial"/>
-                <w:b/>
-                <w:bCs/>
-                <w:lang w:val="pt-BR"/>
-              </w:rPr>
-            </w:pPr>
-            <w:r>
-              <w:rPr>
-                <w:rFonts w:ascii="Arial" w:hAnsi="Arial" w:cs="Arial"/>
-                <w:b/>
-                <w:bCs/>
-                <w:lang w:val="pt-BR"/>
-              </w:rPr>
-              <w:t>Produtos</w:t>
-            </w:r>
-          </w:p>
-        </w:tc>
-        <w:tc>
-          <w:tcPr>
-            <w:tcW w:w="7377" w:type="dxa"/>
-            <w:hideMark/>
-          </w:tcPr>
-          <w:p>
-            <w:pPr>
-              <w:rPr>
-                <w:rFonts w:ascii="Arial" w:hAnsi="Arial" w:cs="Arial"/>
-                <w:lang w:val="pt-BR"/>
-              </w:rPr>
-            </w:pPr>
-            <w:r>
-              <w:rPr>
-                <w:rFonts w:ascii="Arial" w:hAnsi="Arial" w:cs="Arial"/>
-                <w:lang w:val="pt-BR"/>
-              </w:rPr>
-              <w:t>Checklist a ser aplicado para a avaliação do entregável;</w:t>
-            </w:r>
-          </w:p>
-          <w:p>
-            <w:pPr>
-              <w:rPr>
-                <w:rFonts w:ascii="Arial" w:hAnsi="Arial" w:cs="Arial"/>
-                <w:lang w:val="pt-BR"/>
-              </w:rPr>
-            </w:pPr>
-            <w:r>
-              <w:rPr>
-                <w:rFonts w:ascii="Arial" w:hAnsi="Arial" w:cs="Arial"/>
-                <w:lang w:val="pt-BR"/>
-              </w:rPr>
-              <w:t>Especificação do entregável a ser avaliado;</w:t>
+          <w:p>
+            <w:pPr>
+              <w:rPr>
+                <w:rFonts w:ascii="Arial" w:hAnsi="Arial" w:cs="Arial"/>
+                <w:lang w:val="pt-BR"/>
+              </w:rPr>
+            </w:pPr>
+            <w:r>
+              <w:rPr>
+                <w:rFonts w:ascii="Arial" w:hAnsi="Arial" w:cs="Arial"/>
+                <w:lang w:val="pt-BR"/>
+              </w:rPr>
+              <w:t>Especificação do entregável</w:t>
+            </w:r>
+            <w:r>
+              <w:rPr>
+                <w:rFonts w:ascii="Arial" w:hAnsi="Arial" w:cs="Arial"/>
+                <w:lang w:val="pt-BR"/>
+              </w:rPr>
+              <w:t>;</w:t>
             </w:r>
           </w:p>
         </w:tc>
@@ -5339,7 +5374,7 @@
                 <w:rFonts w:ascii="Arial" w:hAnsi="Arial" w:cs="Arial"/>
                 <w:lang w:val="pt-BR"/>
               </w:rPr>
-              <w:t>Especificação do entregável a ser avaliado;</w:t>
+              <w:t>Especificação do entregável;</w:t>
             </w:r>
           </w:p>
           <w:p>
@@ -5457,7 +5492,14 @@
                 <w:rFonts w:ascii="Arial" w:hAnsi="Arial" w:cs="Arial"/>
                 <w:lang w:val="pt-BR"/>
               </w:rPr>
-              <w:t>Relatório de avalição do entregável;</w:t>
+              <w:t>Relatório de avalição</w:t>
+            </w:r>
+            <w:r>
+              <w:rPr>
+                <w:rFonts w:ascii="Arial" w:hAnsi="Arial" w:cs="Arial"/>
+                <w:lang w:val="pt-BR"/>
+              </w:rPr>
+              <w:t>;</w:t>
             </w:r>
           </w:p>
           <w:p>
@@ -5770,7 +5812,7 @@
                 <w:rFonts w:ascii="Arial" w:hAnsi="Arial" w:cs="Arial"/>
                 <w:lang w:val="pt-BR"/>
               </w:rPr>
-              <w:t>Comunicar aprovação</w:t>
+              <w:t>Preencher documento de finalização do ciclo;</w:t>
             </w:r>
           </w:p>
         </w:tc>
@@ -5866,7 +5908,7 @@
                 <w:rFonts w:ascii="Arial" w:hAnsi="Arial" w:cs="Arial"/>
                 <w:lang w:val="pt-BR"/>
               </w:rPr>
-              <w:t>Relatório de avaliação do entregável;</w:t>
+              <w:t>Relatório de avaliação;</w:t>
             </w:r>
           </w:p>
         </w:tc>
@@ -6031,8 +6073,17 @@
                 <w:rFonts w:ascii="Arial" w:hAnsi="Arial" w:cs="Arial"/>
                 <w:lang w:val="pt-BR"/>
               </w:rPr>
-              <w:t>, e-mail, comunicação interna;</w:t>
-            </w:r>
+              <w:t>, e-mail</w:t>
+            </w:r>
+            <w:r>
+              <w:rPr>
+                <w:rFonts w:ascii="Arial" w:hAnsi="Arial" w:cs="Arial"/>
+                <w:lang w:val="pt-BR"/>
+              </w:rPr>
+              <w:t>.</w:t>
+            </w:r>
+            <w:bookmarkStart w:id="0" w:name="_GoBack"/>
+            <w:bookmarkEnd w:id="0"/>
           </w:p>
         </w:tc>
       </w:tr>
@@ -6826,6 +6877,52 @@
         <w:tc>
           <w:tcPr>
             <w:tcW w:w="2404" w:type="dxa"/>
+          </w:tcPr>
+          <w:p>
+            <w:pPr>
+              <w:rPr>
+                <w:rFonts w:ascii="Arial" w:hAnsi="Arial" w:cs="Arial"/>
+                <w:b/>
+                <w:bCs/>
+              </w:rPr>
+            </w:pPr>
+          </w:p>
+        </w:tc>
+        <w:tc>
+          <w:tcPr>
+            <w:tcW w:w="7377" w:type="dxa"/>
+          </w:tcPr>
+          <w:p>
+            <w:pPr>
+              <w:pStyle w:val="PargrafodaLista"/>
+              <w:numPr>
+                <w:ilvl w:val="0"/>
+                <w:numId w:val="13"/>
+              </w:numPr>
+              <w:rPr>
+                <w:rFonts w:ascii="Arial" w:hAnsi="Arial" w:cs="Arial"/>
+              </w:rPr>
+            </w:pPr>
+            <w:r>
+              <w:rPr>
+                <w:rFonts w:ascii="Arial" w:hAnsi="Arial" w:cs="Arial"/>
+                <w:lang w:val="pt-BR"/>
+              </w:rPr>
+              <w:t>Gerar</w:t>
+            </w:r>
+            <w:r>
+              <w:rPr>
+                <w:rFonts w:ascii="Arial" w:hAnsi="Arial" w:cs="Arial"/>
+              </w:rPr>
+              <w:t xml:space="preserve"> entregável;</w:t>
+            </w:r>
+          </w:p>
+        </w:tc>
+      </w:tr>
+      <w:tr>
+        <w:tc>
+          <w:tcPr>
+            <w:tcW w:w="2404" w:type="dxa"/>
             <w:hideMark/>
           </w:tcPr>
           <w:p>
@@ -6914,6 +7011,21 @@
                 <w:lang w:val="pt-BR"/>
               </w:rPr>
               <w:t>Escopo do projeto;</w:t>
+            </w:r>
+          </w:p>
+          <w:p>
+            <w:pPr>
+              <w:rPr>
+                <w:rFonts w:ascii="Arial" w:hAnsi="Arial" w:cs="Arial"/>
+                <w:lang w:val="pt-BR"/>
+              </w:rPr>
+            </w:pPr>
+            <w:r>
+              <w:rPr>
+                <w:rFonts w:ascii="Arial" w:hAnsi="Arial" w:cs="Arial"/>
+                <w:lang w:val="pt-BR"/>
+              </w:rPr>
+              <w:t>Documento de finalização do ciclo;</w:t>
             </w:r>
           </w:p>
         </w:tc>
@@ -7480,6 +7592,7 @@
                 <w:bCs/>
                 <w:lang w:val="pt-BR"/>
               </w:rPr>
+              <w:lastRenderedPageBreak/>
               <w:t>Entradas</w:t>
             </w:r>
           </w:p>
@@ -7583,7 +7696,6 @@
                 <w:bCs/>
                 <w:lang w:val="pt-BR"/>
               </w:rPr>
-              <w:lastRenderedPageBreak/>
               <w:t>Produtos</w:t>
             </w:r>
           </w:p>
@@ -7906,6 +8018,13 @@
               </w:rPr>
               <w:t>Reunir todos os ciclos finalizados</w:t>
             </w:r>
+            <w:r>
+              <w:rPr>
+                <w:rFonts w:ascii="Arial" w:hAnsi="Arial" w:cs="Arial"/>
+                <w:lang w:val="pt-BR"/>
+              </w:rPr>
+              <w:t xml:space="preserve"> isentos de não conformidades;</w:t>
+            </w:r>
           </w:p>
         </w:tc>
       </w:tr>
@@ -7949,7 +8068,7 @@
                 <w:rFonts w:ascii="Arial" w:hAnsi="Arial" w:cs="Arial"/>
                 <w:lang w:val="pt-BR"/>
               </w:rPr>
-              <w:t>Comunicar finalização da etapa de controle de garantia</w:t>
+              <w:t>Preencher documento de finalização do controle de qualidade;</w:t>
             </w:r>
           </w:p>
         </w:tc>
@@ -8196,10 +8315,15 @@
                 <w:rFonts w:ascii="Arial" w:hAnsi="Arial" w:cs="Arial"/>
                 <w:lang w:val="pt-BR"/>
               </w:rPr>
-              <w:t>e-mail, reunião</w:t>
-            </w:r>
-            <w:bookmarkStart w:id="0" w:name="_GoBack"/>
-            <w:bookmarkEnd w:id="0"/>
+              <w:t>e-mail</w:t>
+            </w:r>
+            <w:r>
+              <w:rPr>
+                <w:rFonts w:ascii="Arial" w:hAnsi="Arial" w:cs="Arial"/>
+                <w:lang w:val="pt-BR"/>
+              </w:rPr>
+              <w:t>.</w:t>
+            </w:r>
           </w:p>
         </w:tc>
       </w:tr>

</xml_diff>